<commit_message>
Guia tecnica a falta del 3.2
</commit_message>
<xml_diff>
--- a/guiaTecnica.docx
+++ b/guiaTecnica.docx
@@ -878,7 +878,21 @@
           <w:sz w:val="24"/>
           <w:szCs w:val="24"/>
         </w:rPr>
-        <w:t xml:space="preserve"> la cual hace que los programas Java puedan ejecutarse de forma nativa en cualquier plataforma gracias a que ejecuta el bytecode generado por el compilador, el cual es un formato independiente de la plataforma. Si bien la JVM está excepcionalmente optimizada al límite de sus posibilidades sigue haciendo a Java un lenguaje mas lento y pesado que aquellos compilados directamente a código máquina.</w:t>
+        <w:t xml:space="preserve"> la cual hace que los programas Java puedan ejecutarse de forma nativa en cualquier plataforma gracias a que ejecuta el bytecode generado por el compilador, el cual es un formato independiente de la plataforma. Si bien la JVM está excepcionalmente optimizada al límite de sus posibilidades sigue haciendo a Java un lenguaje </w:t>
+      </w:r>
+      <w:r>
+        <w:rPr>
+          <w:sz w:val="24"/>
+          <w:szCs w:val="24"/>
+        </w:rPr>
+        <w:t>más</w:t>
+      </w:r>
+      <w:r>
+        <w:rPr>
+          <w:sz w:val="24"/>
+          <w:szCs w:val="24"/>
+        </w:rPr>
+        <w:t xml:space="preserve"> lento y pesado que aquellos compilados directamente a código máquina.</w:t>
       </w:r>
     </w:p>
     <w:p>
@@ -1052,24 +1066,42 @@
           <w:szCs w:val="24"/>
           <w:u w:val="single"/>
         </w:rPr>
-        <w:t>3. Tipos de usuario</w:t>
-      </w:r>
-    </w:p>
-    <w:p>
-      <w:pPr>
-        <w:spacing w:line="276" w:lineRule="auto"/>
-        <w:jc w:val="both"/>
-        <w:rPr>
-          <w:sz w:val="24"/>
-          <w:szCs w:val="24"/>
-        </w:rPr>
-      </w:pPr>
-      <w:r>
-        <w:rPr>
-          <w:sz w:val="24"/>
-          <w:szCs w:val="24"/>
-        </w:rPr>
-        <w:t>La aplicación cuenta con un usuario general que puede realizar las siguientes funciones:</w:t>
+        <w:t xml:space="preserve">3. </w:t>
+      </w:r>
+      <w:r>
+        <w:rPr>
+          <w:b/>
+          <w:bCs/>
+          <w:sz w:val="24"/>
+          <w:szCs w:val="24"/>
+          <w:u w:val="single"/>
+        </w:rPr>
+        <w:t>Fases de desarrollo</w:t>
+      </w:r>
+    </w:p>
+    <w:p>
+      <w:pPr>
+        <w:spacing w:line="276" w:lineRule="auto"/>
+        <w:jc w:val="both"/>
+        <w:rPr>
+          <w:sz w:val="24"/>
+          <w:szCs w:val="24"/>
+        </w:rPr>
+      </w:pPr>
+      <w:r>
+        <w:rPr>
+          <w:sz w:val="24"/>
+          <w:szCs w:val="24"/>
+          <w:u w:val="single"/>
+        </w:rPr>
+        <w:t>Análisis y diseño</w:t>
+      </w:r>
+      <w:r>
+        <w:rPr>
+          <w:sz w:val="24"/>
+          <w:szCs w:val="24"/>
+        </w:rPr>
+        <w:t>:</w:t>
       </w:r>
     </w:p>
     <w:p>
@@ -1077,7 +1109,7 @@
         <w:pStyle w:val="Prrafodelista"/>
         <w:numPr>
           <w:ilvl w:val="0"/>
-          <w:numId w:val="2"/>
+          <w:numId w:val="1"/>
         </w:numPr>
         <w:spacing w:line="276" w:lineRule="auto"/>
         <w:jc w:val="both"/>
@@ -1091,14 +1123,294 @@
           <w:sz w:val="24"/>
           <w:szCs w:val="24"/>
         </w:rPr>
-        <w:t>Visualizar información detallada sobre las estadísticas de los pilotos de la parrilla de 2025 de la Formula 1 y también sobre los circuitos pertenecientes al calendario de 2025 de la Formula 1.</w:t>
-      </w:r>
-      <w:r>
-        <w:rPr>
-          <w:sz w:val="24"/>
-          <w:szCs w:val="24"/>
-        </w:rPr>
-        <w:t xml:space="preserve"> Pudiendo filtrar los pilotos según carreras disputadas y victorias, y circuitos según más modernos o antiguos.</w:t>
+        <w:t>La base de datos está compuesta de</w:t>
+      </w:r>
+      <w:r>
+        <w:rPr>
+          <w:sz w:val="24"/>
+          <w:szCs w:val="24"/>
+        </w:rPr>
+        <w:t xml:space="preserve"> </w:t>
+      </w:r>
+      <w:r>
+        <w:rPr>
+          <w:sz w:val="24"/>
+          <w:szCs w:val="24"/>
+        </w:rPr>
+        <w:t>6 tablas</w:t>
+      </w:r>
+    </w:p>
+    <w:p>
+      <w:pPr>
+        <w:pStyle w:val="Prrafodelista"/>
+        <w:numPr>
+          <w:ilvl w:val="1"/>
+          <w:numId w:val="1"/>
+        </w:numPr>
+        <w:spacing w:line="276" w:lineRule="auto"/>
+        <w:jc w:val="both"/>
+        <w:rPr>
+          <w:sz w:val="24"/>
+          <w:szCs w:val="24"/>
+        </w:rPr>
+      </w:pPr>
+      <w:r>
+        <w:rPr>
+          <w:sz w:val="24"/>
+          <w:szCs w:val="24"/>
+        </w:rPr>
+        <w:t>Usuarios</w:t>
+      </w:r>
+      <w:r>
+        <w:rPr>
+          <w:sz w:val="24"/>
+          <w:szCs w:val="24"/>
+        </w:rPr>
+        <w:t xml:space="preserve">: </w:t>
+      </w:r>
+      <w:r>
+        <w:rPr>
+          <w:sz w:val="24"/>
+          <w:szCs w:val="24"/>
+        </w:rPr>
+        <w:t>representa los usuarios de la aplicación. Su Primary Key es el id, un bigint auto_increment</w:t>
+      </w:r>
+      <w:r>
+        <w:rPr>
+          <w:sz w:val="24"/>
+          <w:szCs w:val="24"/>
+        </w:rPr>
+        <w:t>.</w:t>
+      </w:r>
+      <w:r>
+        <w:rPr>
+          <w:sz w:val="24"/>
+          <w:szCs w:val="24"/>
+        </w:rPr>
+        <w:t xml:space="preserve"> </w:t>
+      </w:r>
+      <w:r>
+        <w:rPr>
+          <w:sz w:val="24"/>
+          <w:szCs w:val="24"/>
+        </w:rPr>
+        <w:t>Además,</w:t>
+      </w:r>
+      <w:r>
+        <w:rPr>
+          <w:sz w:val="24"/>
+          <w:szCs w:val="24"/>
+        </w:rPr>
+        <w:t xml:space="preserve"> contiene el email, número de monedas, secreto (código para obtener los OTP), y la contraseña la cual está cifrada para aumentar la seguridad.</w:t>
+      </w:r>
+    </w:p>
+    <w:p>
+      <w:pPr>
+        <w:pStyle w:val="Prrafodelista"/>
+        <w:numPr>
+          <w:ilvl w:val="1"/>
+          <w:numId w:val="1"/>
+        </w:numPr>
+        <w:spacing w:line="276" w:lineRule="auto"/>
+        <w:jc w:val="both"/>
+        <w:rPr>
+          <w:sz w:val="24"/>
+          <w:szCs w:val="24"/>
+        </w:rPr>
+      </w:pPr>
+      <w:r>
+        <w:rPr>
+          <w:sz w:val="24"/>
+          <w:szCs w:val="24"/>
+        </w:rPr>
+        <w:t xml:space="preserve">Pilotos: representan los pilotos. </w:t>
+      </w:r>
+      <w:r>
+        <w:rPr>
+          <w:sz w:val="24"/>
+          <w:szCs w:val="24"/>
+        </w:rPr>
+        <w:t>Su Primary Key es el id, un bigint auto_increment.</w:t>
+      </w:r>
+      <w:r>
+        <w:rPr>
+          <w:sz w:val="24"/>
+          <w:szCs w:val="24"/>
+        </w:rPr>
+        <w:t xml:space="preserve"> Contiene además su nombre, nombre de su equipo, edad, victorias, podios, carreras, una descripción corta, su año de debut, valoración, precio y la ruta donde se almacena su imagen.</w:t>
+      </w:r>
+    </w:p>
+    <w:p>
+      <w:pPr>
+        <w:pStyle w:val="Prrafodelista"/>
+        <w:numPr>
+          <w:ilvl w:val="1"/>
+          <w:numId w:val="1"/>
+        </w:numPr>
+        <w:spacing w:line="276" w:lineRule="auto"/>
+        <w:jc w:val="both"/>
+        <w:rPr>
+          <w:sz w:val="24"/>
+          <w:szCs w:val="24"/>
+        </w:rPr>
+      </w:pPr>
+      <w:r>
+        <w:rPr>
+          <w:sz w:val="24"/>
+          <w:szCs w:val="24"/>
+        </w:rPr>
+        <w:t>Circuitos</w:t>
+      </w:r>
+      <w:r>
+        <w:rPr>
+          <w:sz w:val="24"/>
+          <w:szCs w:val="24"/>
+        </w:rPr>
+        <w:t xml:space="preserve">: representan los </w:t>
+      </w:r>
+      <w:r>
+        <w:rPr>
+          <w:sz w:val="24"/>
+          <w:szCs w:val="24"/>
+        </w:rPr>
+        <w:t>circui</w:t>
+      </w:r>
+      <w:r>
+        <w:rPr>
+          <w:sz w:val="24"/>
+          <w:szCs w:val="24"/>
+        </w:rPr>
+        <w:t xml:space="preserve">tos. Su Primary Key es el id, un bigint auto_increment. Contiene además su nombre, </w:t>
+      </w:r>
+      <w:r>
+        <w:rPr>
+          <w:sz w:val="24"/>
+          <w:szCs w:val="24"/>
+        </w:rPr>
+        <w:t>país</w:t>
+      </w:r>
+      <w:r>
+        <w:rPr>
+          <w:sz w:val="24"/>
+          <w:szCs w:val="24"/>
+        </w:rPr>
+        <w:t xml:space="preserve">, una descripción corta, su año de </w:t>
+      </w:r>
+      <w:r>
+        <w:rPr>
+          <w:sz w:val="24"/>
+          <w:szCs w:val="24"/>
+        </w:rPr>
+        <w:t>construcción</w:t>
+      </w:r>
+      <w:r>
+        <w:rPr>
+          <w:sz w:val="24"/>
+          <w:szCs w:val="24"/>
+        </w:rPr>
+        <w:t>, precio y la ruta donde se almacena su imagen.</w:t>
+      </w:r>
+    </w:p>
+    <w:p>
+      <w:pPr>
+        <w:pStyle w:val="Prrafodelista"/>
+        <w:numPr>
+          <w:ilvl w:val="1"/>
+          <w:numId w:val="1"/>
+        </w:numPr>
+        <w:spacing w:line="276" w:lineRule="auto"/>
+        <w:jc w:val="both"/>
+        <w:rPr>
+          <w:sz w:val="24"/>
+          <w:szCs w:val="24"/>
+        </w:rPr>
+      </w:pPr>
+      <w:r>
+        <w:rPr>
+          <w:sz w:val="24"/>
+          <w:szCs w:val="24"/>
+        </w:rPr>
+        <w:lastRenderedPageBreak/>
+        <w:t>Carta_Usuario: representan las cartas customizadas que han creado los usuarios.</w:t>
+      </w:r>
+      <w:r>
+        <w:rPr>
+          <w:sz w:val="24"/>
+          <w:szCs w:val="24"/>
+        </w:rPr>
+        <w:t xml:space="preserve"> Su Primary Key es el id, un bigint auto_increment.</w:t>
+      </w:r>
+      <w:r>
+        <w:rPr>
+          <w:sz w:val="24"/>
+          <w:szCs w:val="24"/>
+        </w:rPr>
+        <w:t xml:space="preserve"> Contiene además su valoración, ruta donde se almacena su imagen y el id del usuario al que pertenece.</w:t>
+      </w:r>
+    </w:p>
+    <w:p>
+      <w:pPr>
+        <w:pStyle w:val="Prrafodelista"/>
+        <w:numPr>
+          <w:ilvl w:val="1"/>
+          <w:numId w:val="1"/>
+        </w:numPr>
+        <w:spacing w:line="276" w:lineRule="auto"/>
+        <w:jc w:val="both"/>
+        <w:rPr>
+          <w:sz w:val="24"/>
+          <w:szCs w:val="24"/>
+        </w:rPr>
+      </w:pPr>
+      <w:r>
+        <w:rPr>
+          <w:sz w:val="24"/>
+          <w:szCs w:val="24"/>
+        </w:rPr>
+        <w:t xml:space="preserve">Usuario_Pilotos: representan las cartas de los pilotos que ha comprado el </w:t>
+      </w:r>
+      <w:r>
+        <w:rPr>
+          <w:sz w:val="24"/>
+          <w:szCs w:val="24"/>
+        </w:rPr>
+        <w:t>usuari</w:t>
+      </w:r>
+      <w:r>
+        <w:rPr>
+          <w:sz w:val="24"/>
+          <w:szCs w:val="24"/>
+        </w:rPr>
+        <w:t>o</w:t>
+      </w:r>
+      <w:r>
+        <w:rPr>
+          <w:sz w:val="24"/>
+          <w:szCs w:val="24"/>
+        </w:rPr>
+        <w:t>. Su Primary Key son la combinación del id del piloto y el id del usuario, siendo ambos todo el contenido de la tabla.</w:t>
+      </w:r>
+    </w:p>
+    <w:p>
+      <w:pPr>
+        <w:pStyle w:val="Prrafodelista"/>
+        <w:numPr>
+          <w:ilvl w:val="1"/>
+          <w:numId w:val="1"/>
+        </w:numPr>
+        <w:spacing w:line="276" w:lineRule="auto"/>
+        <w:jc w:val="both"/>
+        <w:rPr>
+          <w:sz w:val="24"/>
+          <w:szCs w:val="24"/>
+        </w:rPr>
+      </w:pPr>
+      <w:r>
+        <w:rPr>
+          <w:sz w:val="24"/>
+          <w:szCs w:val="24"/>
+        </w:rPr>
+        <w:t>Usuario_Circuitos: representan las cartas de los circuitos que ha comprado el usuario. Su Primary Key son la combinación del id del circuito y el id del usuario, siendo ambos todo el contenido de la tabla.</w:t>
       </w:r>
     </w:p>
     <w:p>
@@ -1106,7 +1418,7 @@
         <w:pStyle w:val="Prrafodelista"/>
         <w:numPr>
           <w:ilvl w:val="0"/>
-          <w:numId w:val="2"/>
+          <w:numId w:val="1"/>
         </w:numPr>
         <w:spacing w:line="276" w:lineRule="auto"/>
         <w:jc w:val="both"/>
@@ -1120,7 +1432,176 @@
           <w:sz w:val="24"/>
           <w:szCs w:val="24"/>
         </w:rPr>
-        <w:t>Obtener monedas para después poder comprar con esas monedas cartas de esos mismos pilotos y circuitos cuyo precio está basado en la valoración del piloto o calidad del circuito y así coleccionarlas.</w:t>
+        <w:t>Las relaciones que conforman la base de datos son las siguientes:</w:t>
+      </w:r>
+    </w:p>
+    <w:p>
+      <w:pPr>
+        <w:pStyle w:val="Prrafodelista"/>
+        <w:numPr>
+          <w:ilvl w:val="1"/>
+          <w:numId w:val="1"/>
+        </w:numPr>
+        <w:spacing w:line="276" w:lineRule="auto"/>
+        <w:jc w:val="both"/>
+        <w:rPr>
+          <w:sz w:val="24"/>
+          <w:szCs w:val="24"/>
+        </w:rPr>
+      </w:pPr>
+      <w:r>
+        <w:rPr>
+          <w:sz w:val="24"/>
+          <w:szCs w:val="24"/>
+        </w:rPr>
+        <w:t>Usuarios y Carta_Usuario: un Usuario puede tener de una a muchas Carta_Usuario (1, n) mientras que una Carta_Usuario pertenece solo a un Usuario (1, 1) lo que conforma una relación uno a muchos 1:N.</w:t>
+      </w:r>
+    </w:p>
+    <w:p>
+      <w:pPr>
+        <w:pStyle w:val="Prrafodelista"/>
+        <w:numPr>
+          <w:ilvl w:val="1"/>
+          <w:numId w:val="1"/>
+        </w:numPr>
+        <w:spacing w:line="276" w:lineRule="auto"/>
+        <w:jc w:val="both"/>
+        <w:rPr>
+          <w:sz w:val="24"/>
+          <w:szCs w:val="24"/>
+        </w:rPr>
+      </w:pPr>
+      <w:r>
+        <w:rPr>
+          <w:sz w:val="24"/>
+          <w:szCs w:val="24"/>
+        </w:rPr>
+        <w:t>Usuario</w:t>
+      </w:r>
+      <w:r>
+        <w:rPr>
+          <w:sz w:val="24"/>
+          <w:szCs w:val="24"/>
+        </w:rPr>
+        <w:t>s y Pilotos: un usuario puede comprar de una a muchos Pilotos (1, n) y un piloto puede ser propiedad de uno a muchos Usuarios (1, n) lo que conforma una relación muchos a muchos N:M que provoca la creación de una tercera tabla Usuario_Pilotos para representar la relación correctamente.</w:t>
+      </w:r>
+    </w:p>
+    <w:p>
+      <w:pPr>
+        <w:pStyle w:val="Prrafodelista"/>
+        <w:numPr>
+          <w:ilvl w:val="1"/>
+          <w:numId w:val="1"/>
+        </w:numPr>
+        <w:spacing w:line="276" w:lineRule="auto"/>
+        <w:jc w:val="both"/>
+        <w:rPr>
+          <w:sz w:val="24"/>
+          <w:szCs w:val="24"/>
+        </w:rPr>
+      </w:pPr>
+      <w:r>
+        <w:rPr>
+          <w:noProof/>
+        </w:rPr>
+        <w:drawing>
+          <wp:anchor distT="0" distB="0" distL="114300" distR="114300" simplePos="0" relativeHeight="251658240" behindDoc="0" locked="0" layoutInCell="1" allowOverlap="1" wp14:anchorId="473110FB" wp14:editId="58572EF3">
+            <wp:simplePos x="0" y="0"/>
+            <wp:positionH relativeFrom="column">
+              <wp:posOffset>234315</wp:posOffset>
+            </wp:positionH>
+            <wp:positionV relativeFrom="paragraph">
+              <wp:posOffset>1045845</wp:posOffset>
+            </wp:positionV>
+            <wp:extent cx="5400040" cy="2934970"/>
+            <wp:effectExtent l="0" t="0" r="0" b="0"/>
+            <wp:wrapTopAndBottom/>
+            <wp:docPr id="1" name="Imagen 1"/>
+            <wp:cNvGraphicFramePr>
+              <a:graphicFrameLocks xmlns:a="http://schemas.openxmlformats.org/drawingml/2006/main" noChangeAspect="1"/>
+            </wp:cNvGraphicFramePr>
+            <a:graphic xmlns:a="http://schemas.openxmlformats.org/drawingml/2006/main">
+              <a:graphicData uri="http://schemas.openxmlformats.org/drawingml/2006/picture">
+                <pic:pic xmlns:pic="http://schemas.openxmlformats.org/drawingml/2006/picture">
+                  <pic:nvPicPr>
+                    <pic:cNvPr id="0" name="Picture 1"/>
+                    <pic:cNvPicPr>
+                      <a:picLocks noChangeAspect="1" noChangeArrowheads="1"/>
+                    </pic:cNvPicPr>
+                  </pic:nvPicPr>
+                  <pic:blipFill>
+                    <a:blip r:embed="rId8" cstate="print">
+                      <a:extLst>
+                        <a:ext uri="{28A0092B-C50C-407E-A947-70E740481C1C}">
+                          <a14:useLocalDpi xmlns:a14="http://schemas.microsoft.com/office/drawing/2010/main" val="0"/>
+                        </a:ext>
+                      </a:extLst>
+                    </a:blip>
+                    <a:srcRect/>
+                    <a:stretch>
+                      <a:fillRect/>
+                    </a:stretch>
+                  </pic:blipFill>
+                  <pic:spPr bwMode="auto">
+                    <a:xfrm>
+                      <a:off x="0" y="0"/>
+                      <a:ext cx="5400040" cy="2934970"/>
+                    </a:xfrm>
+                    <a:prstGeom prst="rect">
+                      <a:avLst/>
+                    </a:prstGeom>
+                    <a:noFill/>
+                    <a:ln>
+                      <a:noFill/>
+                    </a:ln>
+                  </pic:spPr>
+                </pic:pic>
+              </a:graphicData>
+            </a:graphic>
+          </wp:anchor>
+        </w:drawing>
+      </w:r>
+      <w:r>
+        <w:rPr>
+          <w:sz w:val="24"/>
+          <w:szCs w:val="24"/>
+        </w:rPr>
+        <w:t>Usuarios y Circuitos: un usuario puede comprar de uno a muchos Circuitos (1, n) y un circuito puede ser propiedad de uno a muchos Usuarios (1, n) lo que conforma una relación muchos a muchos N:M que provoca la creación de una tercera tabla Usuario_Circuitos para representar la relación correctamente.</w:t>
+      </w:r>
+      <w:r>
+        <w:t xml:space="preserve"> </w:t>
+      </w:r>
+    </w:p>
+    <w:p>
+      <w:pPr>
+        <w:spacing w:line="276" w:lineRule="auto"/>
+        <w:jc w:val="both"/>
+        <w:rPr>
+          <w:sz w:val="24"/>
+          <w:szCs w:val="24"/>
+        </w:rPr>
+      </w:pPr>
+      <w:r>
+        <w:rPr>
+          <w:sz w:val="24"/>
+          <w:szCs w:val="24"/>
+          <w:u w:val="single"/>
+        </w:rPr>
+        <w:t>Pruebas</w:t>
+      </w:r>
+      <w:r>
+        <w:rPr>
+          <w:sz w:val="24"/>
+          <w:szCs w:val="24"/>
+        </w:rPr>
+        <w:t>:</w:t>
+      </w:r>
+      <w:r>
+        <w:rPr>
+          <w:sz w:val="24"/>
+          <w:szCs w:val="24"/>
+        </w:rPr>
+        <w:t xml:space="preserve"> para el testing se ha hecho uso de:</w:t>
       </w:r>
     </w:p>
     <w:p>
@@ -1128,7 +1609,7 @@
         <w:pStyle w:val="Prrafodelista"/>
         <w:numPr>
           <w:ilvl w:val="0"/>
-          <w:numId w:val="2"/>
+          <w:numId w:val="1"/>
         </w:numPr>
         <w:spacing w:line="276" w:lineRule="auto"/>
         <w:jc w:val="both"/>
@@ -1142,7 +1623,22 @@
           <w:sz w:val="24"/>
           <w:szCs w:val="24"/>
         </w:rPr>
-        <w:t>Crear una carta propia y personalizada, con una imagen a su elección y la valoración que desee.</w:t>
+        <w:t xml:space="preserve">JUnit: es un marco de </w:t>
+      </w:r>
+      <w:r>
+        <w:rPr>
+          <w:sz w:val="24"/>
+          <w:szCs w:val="24"/>
+        </w:rPr>
+        <w:t xml:space="preserve">pruebas unitarias. Permite la creación de métodos que verifican el comportamiento del código de la aplicación en diferentes escenarios, </w:t>
+      </w:r>
+      <w:r>
+        <w:rPr>
+          <w:sz w:val="24"/>
+          <w:szCs w:val="24"/>
+        </w:rPr>
+        <w:lastRenderedPageBreak/>
+        <w:t>ya sea cuando todo va bien o cuando ocurren errores. Su mayor ventaja es la simplicidad.</w:t>
       </w:r>
     </w:p>
     <w:p>
@@ -1150,7 +1646,7 @@
         <w:pStyle w:val="Prrafodelista"/>
         <w:numPr>
           <w:ilvl w:val="0"/>
-          <w:numId w:val="2"/>
+          <w:numId w:val="1"/>
         </w:numPr>
         <w:spacing w:line="276" w:lineRule="auto"/>
         <w:jc w:val="both"/>
@@ -1164,7 +1660,7 @@
           <w:sz w:val="24"/>
           <w:szCs w:val="24"/>
         </w:rPr>
-        <w:t>Visualizar las cartas personalizadas que han creado el resto de usuarios dentro de la aplicación.</w:t>
+        <w:t>Mockito: es utilizado para crear objetos simulados en el testing. Digamos que quieres probar el comportamiento de los servicios de tu aplicación que dependen a su vez del repositorio, con Mockito lo que haces es simular el comportamiento del repositorio, y así verificas el comportamiento del servicio dependiendo de lo que reciba del repositorio, y, además, reduces las pruebas solo al servicio, teniendo que crear otras para el repositorio lo que mejora la calidad de las mismas.</w:t>
       </w:r>
     </w:p>
     <w:p>
@@ -1172,7 +1668,7 @@
         <w:pStyle w:val="Prrafodelista"/>
         <w:numPr>
           <w:ilvl w:val="0"/>
-          <w:numId w:val="2"/>
+          <w:numId w:val="1"/>
         </w:numPr>
         <w:spacing w:line="276" w:lineRule="auto"/>
         <w:jc w:val="both"/>
@@ -1186,65 +1682,206 @@
           <w:sz w:val="24"/>
           <w:szCs w:val="24"/>
         </w:rPr>
-        <w:lastRenderedPageBreak/>
-        <w:t>Competir en una tabla global por ver quien es el usuario que más cartas ha conseguido coleccionar, pudiendo filtrar según el número de pilotos, circuitos o el total de cartas coleccionadas.</w:t>
-      </w:r>
-    </w:p>
-    <w:p>
-      <w:pPr>
-        <w:pStyle w:val="Prrafodelista"/>
-        <w:numPr>
-          <w:ilvl w:val="0"/>
-          <w:numId w:val="2"/>
-        </w:numPr>
-        <w:spacing w:line="276" w:lineRule="auto"/>
-        <w:jc w:val="both"/>
-        <w:rPr>
-          <w:sz w:val="24"/>
-          <w:szCs w:val="24"/>
-        </w:rPr>
-      </w:pPr>
-      <w:r>
-        <w:rPr>
-          <w:sz w:val="24"/>
-          <w:szCs w:val="24"/>
-        </w:rPr>
-        <w:t xml:space="preserve">Visualizar </w:t>
-      </w:r>
-      <w:r>
-        <w:rPr>
-          <w:sz w:val="24"/>
-          <w:szCs w:val="24"/>
-        </w:rPr>
-        <w:t>las colecciones</w:t>
-      </w:r>
-      <w:r>
-        <w:rPr>
-          <w:sz w:val="24"/>
-          <w:szCs w:val="24"/>
-        </w:rPr>
-        <w:t xml:space="preserve"> del resto de usuarios</w:t>
-      </w:r>
-      <w:r>
-        <w:rPr>
-          <w:sz w:val="24"/>
-          <w:szCs w:val="24"/>
-        </w:rPr>
-        <w:t xml:space="preserve"> con las cartas </w:t>
-      </w:r>
-      <w:r>
-        <w:rPr>
-          <w:sz w:val="24"/>
-          <w:szCs w:val="24"/>
-        </w:rPr>
-        <w:t>que han comprado mediante el juego</w:t>
-      </w:r>
-      <w:r>
-        <w:rPr>
-          <w:sz w:val="24"/>
-          <w:szCs w:val="24"/>
-        </w:rPr>
-        <w:t>.</w:t>
+        <w:t>TestContainers: es una biblioteca de pruebas que permite hacer uso de contenedores de Docker a la hora de probar la aplicación. A la hora de hacer pruebas de los controladores Spring Boot intenta arrancar el contexto entero de la aplicación, lo que hace que intenten conectarse a la base de datos de la aplicación la cuál no está en marcha, con esta biblioteca se crea un entorno aislado que aloja la base de datos solo durante el tiempo de ejecución de las pruebas, facilitando la configuración de las mismas.</w:t>
+      </w:r>
+    </w:p>
+    <w:p>
+      <w:pPr>
+        <w:spacing w:line="276" w:lineRule="auto"/>
+        <w:jc w:val="both"/>
+        <w:rPr>
+          <w:noProof/>
+        </w:rPr>
+      </w:pPr>
+      <w:r>
+        <w:rPr>
+          <w:sz w:val="24"/>
+          <w:szCs w:val="24"/>
+        </w:rPr>
+        <w:t>La cantidad del código de la aplicación que las pruebas cubren, es decir, la cantidad de cobertura de la aplicación se sitúa en un 84,1%, por encima del recomendado 80%.</w:t>
+      </w:r>
+      <w:r>
+        <w:rPr>
+          <w:noProof/>
+        </w:rPr>
+        <w:t xml:space="preserve"> </w:t>
+      </w:r>
+      <w:r>
+        <w:rPr>
+          <w:sz w:val="24"/>
+          <w:szCs w:val="24"/>
+        </w:rPr>
+        <w:drawing>
+          <wp:inline distT="0" distB="0" distL="0" distR="0" wp14:anchorId="157E56D2" wp14:editId="2AD57AC6">
+            <wp:extent cx="4944165" cy="342948"/>
+            <wp:effectExtent l="0" t="0" r="0" b="0"/>
+            <wp:docPr id="3" name="Imagen 3"/>
+            <wp:cNvGraphicFramePr>
+              <a:graphicFrameLocks xmlns:a="http://schemas.openxmlformats.org/drawingml/2006/main" noChangeAspect="1"/>
+            </wp:cNvGraphicFramePr>
+            <a:graphic xmlns:a="http://schemas.openxmlformats.org/drawingml/2006/main">
+              <a:graphicData uri="http://schemas.openxmlformats.org/drawingml/2006/picture">
+                <pic:pic xmlns:pic="http://schemas.openxmlformats.org/drawingml/2006/picture">
+                  <pic:nvPicPr>
+                    <pic:cNvPr id="1" name=""/>
+                    <pic:cNvPicPr/>
+                  </pic:nvPicPr>
+                  <pic:blipFill>
+                    <a:blip r:embed="rId9"/>
+                    <a:stretch>
+                      <a:fillRect/>
+                    </a:stretch>
+                  </pic:blipFill>
+                  <pic:spPr>
+                    <a:xfrm>
+                      <a:off x="0" y="0"/>
+                      <a:ext cx="4944165" cy="342948"/>
+                    </a:xfrm>
+                    <a:prstGeom prst="rect">
+                      <a:avLst/>
+                    </a:prstGeom>
+                  </pic:spPr>
+                </pic:pic>
+              </a:graphicData>
+            </a:graphic>
+          </wp:inline>
+        </w:drawing>
+      </w:r>
+    </w:p>
+    <w:p>
+      <w:pPr>
+        <w:spacing w:line="276" w:lineRule="auto"/>
+        <w:jc w:val="both"/>
+        <w:rPr>
+          <w:sz w:val="24"/>
+          <w:szCs w:val="24"/>
+        </w:rPr>
+      </w:pPr>
+      <w:r>
+        <w:rPr>
+          <w:noProof/>
+        </w:rPr>
+        <w:drawing>
+          <wp:anchor distT="0" distB="0" distL="114300" distR="114300" simplePos="0" relativeHeight="251659264" behindDoc="0" locked="0" layoutInCell="1" allowOverlap="1" wp14:anchorId="5E2261D1" wp14:editId="7B3953A2">
+            <wp:simplePos x="0" y="0"/>
+            <wp:positionH relativeFrom="margin">
+              <wp:posOffset>2647315</wp:posOffset>
+            </wp:positionH>
+            <wp:positionV relativeFrom="paragraph">
+              <wp:posOffset>692150</wp:posOffset>
+            </wp:positionV>
+            <wp:extent cx="2371725" cy="904875"/>
+            <wp:effectExtent l="0" t="0" r="9525" b="9525"/>
+            <wp:wrapTopAndBottom/>
+            <wp:docPr id="4" name="Imagen 4"/>
+            <wp:cNvGraphicFramePr>
+              <a:graphicFrameLocks xmlns:a="http://schemas.openxmlformats.org/drawingml/2006/main" noChangeAspect="1"/>
+            </wp:cNvGraphicFramePr>
+            <a:graphic xmlns:a="http://schemas.openxmlformats.org/drawingml/2006/main">
+              <a:graphicData uri="http://schemas.openxmlformats.org/drawingml/2006/picture">
+                <pic:pic xmlns:pic="http://schemas.openxmlformats.org/drawingml/2006/picture">
+                  <pic:nvPicPr>
+                    <pic:cNvPr id="1" name=""/>
+                    <pic:cNvPicPr/>
+                  </pic:nvPicPr>
+                  <pic:blipFill>
+                    <a:blip r:embed="rId10">
+                      <a:extLst>
+                        <a:ext uri="{28A0092B-C50C-407E-A947-70E740481C1C}">
+                          <a14:useLocalDpi xmlns:a14="http://schemas.microsoft.com/office/drawing/2010/main" val="0"/>
+                        </a:ext>
+                      </a:extLst>
+                    </a:blip>
+                    <a:stretch>
+                      <a:fillRect/>
+                    </a:stretch>
+                  </pic:blipFill>
+                  <pic:spPr>
+                    <a:xfrm>
+                      <a:off x="0" y="0"/>
+                      <a:ext cx="2371725" cy="904875"/>
+                    </a:xfrm>
+                    <a:prstGeom prst="rect">
+                      <a:avLst/>
+                    </a:prstGeom>
+                  </pic:spPr>
+                </pic:pic>
+              </a:graphicData>
+            </a:graphic>
+          </wp:anchor>
+        </w:drawing>
+      </w:r>
+      <w:r>
+        <w:rPr>
+          <w:noProof/>
+        </w:rPr>
+        <w:drawing>
+          <wp:anchor distT="0" distB="0" distL="114300" distR="114300" simplePos="0" relativeHeight="251660288" behindDoc="0" locked="0" layoutInCell="1" allowOverlap="1" wp14:anchorId="13B44775" wp14:editId="52C03E5E">
+            <wp:simplePos x="0" y="0"/>
+            <wp:positionH relativeFrom="margin">
+              <wp:posOffset>5715</wp:posOffset>
+            </wp:positionH>
+            <wp:positionV relativeFrom="paragraph">
+              <wp:posOffset>723900</wp:posOffset>
+            </wp:positionV>
+            <wp:extent cx="2209800" cy="866775"/>
+            <wp:effectExtent l="0" t="0" r="0" b="9525"/>
+            <wp:wrapTopAndBottom/>
+            <wp:docPr id="5" name="Imagen 5"/>
+            <wp:cNvGraphicFramePr>
+              <a:graphicFrameLocks xmlns:a="http://schemas.openxmlformats.org/drawingml/2006/main" noChangeAspect="1"/>
+            </wp:cNvGraphicFramePr>
+            <a:graphic xmlns:a="http://schemas.openxmlformats.org/drawingml/2006/main">
+              <a:graphicData uri="http://schemas.openxmlformats.org/drawingml/2006/picture">
+                <pic:pic xmlns:pic="http://schemas.openxmlformats.org/drawingml/2006/picture">
+                  <pic:nvPicPr>
+                    <pic:cNvPr id="1" name=""/>
+                    <pic:cNvPicPr/>
+                  </pic:nvPicPr>
+                  <pic:blipFill>
+                    <a:blip r:embed="rId11">
+                      <a:extLst>
+                        <a:ext uri="{28A0092B-C50C-407E-A947-70E740481C1C}">
+                          <a14:useLocalDpi xmlns:a14="http://schemas.microsoft.com/office/drawing/2010/main" val="0"/>
+                        </a:ext>
+                      </a:extLst>
+                    </a:blip>
+                    <a:stretch>
+                      <a:fillRect/>
+                    </a:stretch>
+                  </pic:blipFill>
+                  <pic:spPr>
+                    <a:xfrm>
+                      <a:off x="0" y="0"/>
+                      <a:ext cx="2209800" cy="866775"/>
+                    </a:xfrm>
+                    <a:prstGeom prst="rect">
+                      <a:avLst/>
+                    </a:prstGeom>
+                  </pic:spPr>
+                </pic:pic>
+              </a:graphicData>
+            </a:graphic>
+          </wp:anchor>
+        </w:drawing>
+      </w:r>
+      <w:r>
+        <w:rPr>
+          <w:noProof/>
+        </w:rPr>
+        <w:t>Con lo mas importante siendo los servicios y controladores de la aplicación que contienen prácticamente toda la lógica</w:t>
+      </w:r>
+      <w:r>
+        <w:rPr>
+          <w:noProof/>
+        </w:rPr>
+        <w:t xml:space="preserve"> situandose en un 85,6% y 100% respectivamente, por encima del resto de la aplicación.</w:t>
+      </w:r>
+      <w:r>
+        <w:rPr>
+          <w:noProof/>
+        </w:rPr>
+        <w:t xml:space="preserve"> </w:t>
       </w:r>
     </w:p>
     <w:p>
@@ -1346,14 +1983,7 @@
           <w:sz w:val="24"/>
           <w:szCs w:val="24"/>
         </w:rPr>
-        <w:t xml:space="preserve">: </w:t>
-      </w:r>
-      <w:r>
-        <w:rPr>
-          <w:sz w:val="24"/>
-          <w:szCs w:val="24"/>
-        </w:rPr>
-        <w:t>es</w:t>
+        <w:t>: es</w:t>
       </w:r>
       <w:r>
         <w:rPr>
@@ -1367,14 +1997,7 @@
           <w:sz w:val="24"/>
           <w:szCs w:val="24"/>
         </w:rPr>
-        <w:t xml:space="preserve"> </w:t>
-      </w:r>
-      <w:r>
-        <w:rPr>
-          <w:sz w:val="24"/>
-          <w:szCs w:val="24"/>
-        </w:rPr>
-        <w:t>plataforma de despliegue de aplicaciones que permite desarrollar, desplegar y escalar aplicaciones de manera sencilla</w:t>
+        <w:t xml:space="preserve"> plataforma de despliegue de aplicaciones que permite desarrollar, desplegar y escalar aplicaciones de manera sencilla</w:t>
       </w:r>
       <w:r>
         <w:rPr>
@@ -1388,7 +2011,15 @@
           <w:sz w:val="24"/>
           <w:szCs w:val="24"/>
         </w:rPr>
-        <w:t>. Aventaja a toda su competición debido a las facilidades que ofrece mediante Nixpacks. Nixpacks es una herramienta propia de Railway que automatiza el proceso de creación, empaquetamiento y despliegue de aplicaciones que permite desplegar una aplicación sin ningún tipo de configuración avanzada, esto lo consigue mediante la creación de una imagen OCI, que integra con Docker y un plan de construcción de manera automática.</w:t>
+        <w:t xml:space="preserve">. Aventaja a toda su competición debido a las facilidades que ofrece mediante Nixpacks. Nixpacks es una herramienta propia de Railway que automatiza el proceso de creación, empaquetamiento y despliegue de aplicaciones que permite desplegar una aplicación sin ningún tipo de configuración </w:t>
+      </w:r>
+      <w:r>
+        <w:rPr>
+          <w:sz w:val="24"/>
+          <w:szCs w:val="24"/>
+        </w:rPr>
+        <w:lastRenderedPageBreak/>
+        <w:t>avanzada, esto lo consigue mediante la creación de una imagen OCI, que integra con Docker y un plan de construcción de manera automática.</w:t>
       </w:r>
     </w:p>
     <w:p>
@@ -1418,14 +2049,7 @@
           <w:sz w:val="24"/>
           <w:szCs w:val="24"/>
         </w:rPr>
-        <w:t xml:space="preserve">: </w:t>
-      </w:r>
-      <w:r>
-        <w:rPr>
-          <w:sz w:val="24"/>
-          <w:szCs w:val="24"/>
-        </w:rPr>
-        <w:t>el despliegue de la base de datos ha sido bastante rápido, simplemente consiste en crear una imagen Docker de MySQL desde la interfaz de Railway y crear tu esquema dentro.</w:t>
+        <w:t>: el despliegue de la base de datos ha sido bastante rápido, simplemente consiste en crear una imagen Docker de MySQL desde la interfaz de Railway y crear tu esquema dentro.</w:t>
       </w:r>
     </w:p>
     <w:p>
@@ -1510,21 +2134,7 @@
           <w:sz w:val="24"/>
           <w:szCs w:val="24"/>
         </w:rPr>
-        <w:t xml:space="preserve">: </w:t>
-      </w:r>
-      <w:r>
-        <w:rPr>
-          <w:sz w:val="24"/>
-          <w:szCs w:val="24"/>
-        </w:rPr>
-        <w:t xml:space="preserve">es una </w:t>
-      </w:r>
-      <w:r>
-        <w:rPr>
-          <w:sz w:val="24"/>
-          <w:szCs w:val="24"/>
-        </w:rPr>
-        <w:t>plataforma de desarrollo y despliegue de aplicaciones web, que soporta múltiples Frameworks web incluyendo Angular, React o Vue.js.</w:t>
+        <w:t>: es una plataforma de desarrollo y despliegue de aplicaciones web, que soporta múltiples Frameworks web incluyendo Angular, React o Vue.js.</w:t>
       </w:r>
     </w:p>
     <w:p>
@@ -1554,29 +2164,14 @@
           <w:sz w:val="24"/>
           <w:szCs w:val="24"/>
         </w:rPr>
-        <w:t xml:space="preserve">: </w:t>
-      </w:r>
-      <w:r>
-        <w:rPr>
-          <w:sz w:val="24"/>
-          <w:szCs w:val="24"/>
-        </w:rPr>
-        <w:t>lo primero de todo es seleccionar el Framework, en este caso Angular.</w:t>
-      </w:r>
-      <w:r>
-        <w:rPr>
-          <w:sz w:val="24"/>
-          <w:szCs w:val="24"/>
-        </w:rPr>
-        <w:t xml:space="preserve"> Al igual que el Backend, es necesario conectar el repositorio de Github, escoger la rama, y la carpeta donde está ubicado el proyecto. El mayor problema fue que al construir la aplicación no se </w:t>
-      </w:r>
-      <w:r>
-        <w:rPr>
-          <w:sz w:val="24"/>
-          <w:szCs w:val="24"/>
-        </w:rPr>
-        <w:lastRenderedPageBreak/>
-        <w:t>creaba el index.html como punto de entrada para que Vercel pudiese desplegar la aplicación automáticamente, esto es debido a la arquitectura Angular Universal, para conseguir que crease el punto de entrada es necesario pasar a la arquitectura SPA (aplicación de una sola página) retocando los archivos de configuración dentro del proyecto de Angular.</w:t>
+        <w:t>: lo primero de todo es seleccionar el Framework, en este caso Angular.</w:t>
+      </w:r>
+      <w:r>
+        <w:rPr>
+          <w:sz w:val="24"/>
+          <w:szCs w:val="24"/>
+        </w:rPr>
+        <w:t xml:space="preserve"> Al igual que el Backend, es necesario conectar el repositorio de Github, escoger la rama, y la carpeta donde está ubicado el proyecto. El mayor problema fue que al construir la aplicación no se creaba el index.html como punto de entrada para que Vercel pudiese desplegar la aplicación automáticamente, esto es debido a la arquitectura Angular Universal, para conseguir que crease el punto de entrada es necesario pasar a la arquitectura SPA (aplicación de una sola página) retocando los archivos de configuración dentro del proyecto de Angular.</w:t>
       </w:r>
     </w:p>
     <w:bookmarkEnd w:id="0"/>
@@ -1679,21 +2274,7 @@
           <w:sz w:val="24"/>
           <w:szCs w:val="24"/>
         </w:rPr>
-        <w:t xml:space="preserve">: </w:t>
-      </w:r>
-      <w:r>
-        <w:rPr>
-          <w:sz w:val="24"/>
-          <w:szCs w:val="24"/>
-        </w:rPr>
-        <w:t>evalúa la cobertura de las pruebas unitarias, para asegurar que el código esté correctamente probado</w:t>
-      </w:r>
-      <w:r>
-        <w:rPr>
-          <w:sz w:val="24"/>
-          <w:szCs w:val="24"/>
-        </w:rPr>
-        <w:t>.</w:t>
+        <w:t>: evalúa la cobertura de las pruebas unitarias, para asegurar que el código esté correctamente probado.</w:t>
       </w:r>
     </w:p>
     <w:p>
@@ -1723,21 +2304,7 @@
           <w:sz w:val="24"/>
           <w:szCs w:val="24"/>
         </w:rPr>
-        <w:t xml:space="preserve">: </w:t>
-      </w:r>
-      <w:r>
-        <w:rPr>
-          <w:sz w:val="24"/>
-          <w:szCs w:val="24"/>
-        </w:rPr>
-        <w:t>son problemas dentro del código que pueden derivar en problemas de mantenibilidad y seguridad a lo largo del tiempo</w:t>
-      </w:r>
-      <w:r>
-        <w:rPr>
-          <w:sz w:val="24"/>
-          <w:szCs w:val="24"/>
-        </w:rPr>
-        <w:t>.</w:t>
+        <w:t>: son problemas dentro del código que pueden derivar en problemas de mantenibilidad y seguridad a lo largo del tiempo.</w:t>
       </w:r>
     </w:p>
     <w:p>
@@ -1797,6 +2364,7 @@
           <w:szCs w:val="24"/>
           <w:u w:val="single"/>
         </w:rPr>
+        <w:lastRenderedPageBreak/>
         <w:t>Valoración final</w:t>
       </w:r>
       <w:r>
@@ -1998,15 +2566,7 @@
           <w:sz w:val="24"/>
           <w:szCs w:val="24"/>
         </w:rPr>
-        <w:t xml:space="preserve">Tests automáticos: mediante herramientas como Selenium o Katalon es posible testear la página web de manera automática. Realizas una grabación interactuando en la página web, navegando por los menús, interactuando con botones, introduciendo datos y luego estas herramientas son capaces de </w:t>
-      </w:r>
-      <w:r>
-        <w:rPr>
-          <w:sz w:val="24"/>
-          <w:szCs w:val="24"/>
-        </w:rPr>
-        <w:lastRenderedPageBreak/>
-        <w:t>reproducir exactamente lo grabado y validar que el test se completa sin ningún error.</w:t>
+        <w:t>Tests automáticos: mediante herramientas como Selenium o Katalon es posible testear la página web de manera automática. Realizas una grabación interactuando en la página web, navegando por los menús, interactuando con botones, introduciendo datos y luego estas herramientas son capaces de reproducir exactamente lo grabado y validar que el test se completa sin ningún error.</w:t>
       </w:r>
     </w:p>
     <w:p>
@@ -2041,10 +2601,10 @@
       </w:pPr>
     </w:p>
     <w:sectPr>
-      <w:headerReference w:type="even" r:id="rId8"/>
-      <w:headerReference w:type="default" r:id="rId9"/>
-      <w:footerReference w:type="default" r:id="rId10"/>
-      <w:headerReference w:type="first" r:id="rId11"/>
+      <w:headerReference w:type="even" r:id="rId12"/>
+      <w:headerReference w:type="default" r:id="rId13"/>
+      <w:footerReference w:type="default" r:id="rId14"/>
+      <w:headerReference w:type="first" r:id="rId15"/>
       <w:pgSz w:w="11906" w:h="16838"/>
       <w:pgMar w:top="1417" w:right="1701" w:bottom="1417" w:left="1701" w:header="708" w:footer="708" w:gutter="0"/>
       <w:cols w:space="708"/>

</xml_diff>